<commit_message>
A working version, committing for safety
</commit_message>
<xml_diff>
--- a/Documentation/doc.docx
+++ b/Documentation/doc.docx
@@ -10,20 +10,24 @@
     <w:p/>
     <w:p>
       <w:r>
-        <w:t>IFI Life Support is designed to provide an enjoyable life support experience without making it complicated. There is one main resource called LifeSupport, and, in the advanced modes, there are two more, OrganicSlurry and Sludge. The only resource you really need to deal with in all modes is the LifeSupport resource, the other resources are there for the mechanics, and, while you can store them in tanks and move them around, there isn’t a lot to do with them.</w:t>
-      </w:r>
-    </w:p>
-    <w:p>
-      <w:r>
-        <w:t xml:space="preserve">The mod is designed so that you can switch between the different modes of operation at any time without causing problems. So, you can start off at the Classic mode, and over time change it to Enhanced, Advanced and Extreme. If you feel that the higher modes are too difficult, you can easily change it back to a lower mode. Any existing ships will continue to operate in the mode they were designed in; </w:t>
-      </w:r>
-      <w:proofErr w:type="spellStart"/>
-      <w:r>
-        <w:t>ie</w:t>
-      </w:r>
-      <w:proofErr w:type="spellEnd"/>
-      <w:r>
-        <w:t>: If you have a ship/colony which is using the Enhanced mode and has greenhouses, and then switch back to Classic, the greenhouses will continue to work, etc.</w:t>
+        <w:t xml:space="preserve">IFI Life Support is designed to provide an enjoyable life support experience without making it complicated. There is one main resource called </w:t>
+      </w:r>
+      <w:r>
+        <w:t>Kibbles &amp; Bits</w:t>
+      </w:r>
+      <w:r>
+        <w:t xml:space="preserve">, and, in the advanced modes, there are two more, OrganicSlurry and Sludge. The only resource you really need to deal with in all modes is the </w:t>
+      </w:r>
+      <w:r>
+        <w:t>Kibbles &amp; Bits</w:t>
+      </w:r>
+      <w:r>
+        <w:t xml:space="preserve"> resource, the other resources are there for the mechanics, and, while you can store them in tanks and move them around, there isn’t a lot to do with them.</w:t>
+      </w:r>
+    </w:p>
+    <w:p>
+      <w:r>
+        <w:t>The mod is designed so that you can switch between the different modes of operation at any time without causing problems. So, you can start off at the Classic mode, and over time change it to Enhanced, Advanced and Extreme. If you feel that the higher modes are too difficult, you can easily change it back to a lower mode. Any existing ships will continue to operate in the mode they were designed in; ie: If you have a ship/colony which is using the Enhanced mode and has greenhouses, and then switch back to Classic, the greenhouses will continue to work, etc.</w:t>
       </w:r>
     </w:p>
     <w:p>
@@ -78,11 +82,9 @@
           <w:numId w:val="2"/>
         </w:numPr>
       </w:pPr>
-      <w:proofErr w:type="spellStart"/>
       <w:r>
         <w:t>ModuleManager</w:t>
       </w:r>
-      <w:proofErr w:type="spellEnd"/>
     </w:p>
     <w:p/>
     <w:p>
@@ -107,7 +109,13 @@
     </w:p>
     <w:p>
       <w:r>
-        <w:t>Only the LifeSupport resource is available. Each unit of Life-Support should provide 1 Kerbin Day (6 hours) of Life support for 1 Kerbal when in space, see below for details on the operation info</w:t>
+        <w:t xml:space="preserve">Only the </w:t>
+      </w:r>
+      <w:r>
+        <w:t>Kibbles &amp; Bits</w:t>
+      </w:r>
+      <w:r>
+        <w:t xml:space="preserve"> resource is available. Each unit of Life-Support should provide 1 Kerbin Day (6 hours) of Life support for 1 Kerbal when in space, see below for details on the operation info</w:t>
       </w:r>
     </w:p>
     <w:p>
@@ -127,23 +135,62 @@
     </w:p>
     <w:p>
       <w:r>
-        <w:t>This introduces the OrganicSlurry resource and greenhouses. When a Kerbal uses LifeSupport, the output is OrganicSlurry, produced at a 1:1 ratio; in other words, if a Kerbal uses 1 unit of LifeSupport, a unit of OrganicSlurry will be produced.</w:t>
-      </w:r>
-    </w:p>
-    <w:p>
-      <w:r>
-        <w:t xml:space="preserve">Greenhouses are able to convert most of the OrganicSlurry back into LifeSupport, at a 90% efficiency. </w:t>
-      </w:r>
-      <w:r>
-        <w:t>What this means is that 90% of the organic slurry is converted back into Life Support, and the other 10% is either lost (in this mode) or converted into Sludge for the Advanced mode.</w:t>
-      </w:r>
-    </w:p>
-    <w:p>
-      <w:r>
-        <w:t>Tanks are provided which can store Organic Slurry</w:t>
-      </w:r>
-      <w:r>
-        <w:t>, and for Advanced mode, there are tanks for Sludge as well.</w:t>
+        <w:t xml:space="preserve">This introduces the OrganicSlurry resource and greenhouses. When a Kerbal uses </w:t>
+      </w:r>
+      <w:r>
+        <w:t>Kibbles &amp; Bits</w:t>
+      </w:r>
+      <w:r>
+        <w:t xml:space="preserve">, the output is OrganicSlurry, produced at a 1:1 ratio; in other words, if a Kerbal uses 1 unit of </w:t>
+      </w:r>
+      <w:r>
+        <w:t>Kibbles &amp; Bits</w:t>
+      </w:r>
+      <w:r>
+        <w:t>, a unit of OrganicSlurry will be produced.</w:t>
+      </w:r>
+    </w:p>
+    <w:p>
+      <w:r>
+        <w:t xml:space="preserve">Greenhouses </w:t>
+      </w:r>
+      <w:r>
+        <w:t>can</w:t>
+      </w:r>
+      <w:r>
+        <w:t xml:space="preserve"> convert most of the OrganicSlurry back into </w:t>
+      </w:r>
+      <w:r>
+        <w:t>Kibbles &amp; Bits</w:t>
+      </w:r>
+      <w:r>
+        <w:t xml:space="preserve">, at a </w:t>
+      </w:r>
+      <w:r>
+        <w:t>50</w:t>
+      </w:r>
+      <w:r>
+        <w:t xml:space="preserve">% efficiency. </w:t>
+      </w:r>
+      <w:r>
+        <w:t xml:space="preserve">What this means is that </w:t>
+      </w:r>
+      <w:r>
+        <w:t>50</w:t>
+      </w:r>
+      <w:r>
+        <w:t xml:space="preserve">% of the organic slurry is converted back into Life Support, and the other </w:t>
+      </w:r>
+      <w:r>
+        <w:t>50</w:t>
+      </w:r>
+      <w:r>
+        <w:t>% is either lost (in this mode) or converted into Sludge for the Advanced mode.</w:t>
+      </w:r>
+    </w:p>
+    <w:p>
+      <w:r>
+        <w:t>Tanks are provided which can store Organic Slurry, and for Advanced mode, there are tanks for Sludge as well.</w:t>
       </w:r>
     </w:p>
     <w:p>
@@ -163,14 +210,26 @@
     </w:p>
     <w:p>
       <w:r>
-        <w:t xml:space="preserve">This introduces the Sludge resource, and the MicroBiome and AlgaeHouse. The 10% of the LifeSupport resource which the greenhouses are unable to recycle create Sludge. The MicroBiome and AlgaeHouse </w:t>
+        <w:t xml:space="preserve">This introduces the Sludge resource, and the MicroBiome and AlgaeHouse. The 10% of the </w:t>
+      </w:r>
+      <w:r>
+        <w:t>Kibbles &amp; Bits</w:t>
+      </w:r>
+      <w:r>
+        <w:t xml:space="preserve"> resource which the greenhouses are unable to recycle create Sludge. The MicroBiome and AlgaeHouse </w:t>
       </w:r>
       <w:r>
         <w:lastRenderedPageBreak/>
         <w:t>can</w:t>
       </w:r>
       <w:r>
-        <w:t xml:space="preserve"> take that Sludge and convert it back into LifeSupport. The efficiency is 100%, although slow. As usual, tanks are provided which can store the Sludge.</w:t>
+        <w:t xml:space="preserve"> take that Sludge and convert it back into </w:t>
+      </w:r>
+      <w:r>
+        <w:t>Kibbles &amp; Bits</w:t>
+      </w:r>
+      <w:r>
+        <w:t>. The efficiency is 100%, although slow. As usual, tanks are provided which can store the Sludge.</w:t>
       </w:r>
     </w:p>
     <w:p/>
@@ -241,7 +300,10 @@
         <w:pStyle w:val="ListParagraph"/>
       </w:pPr>
       <w:r>
-        <w:t>LifeSupport as output than was taken in as Sludge.</w:t>
+        <w:t>Kibbles &amp; Bits</w:t>
+      </w:r>
+      <w:r>
+        <w:t xml:space="preserve"> as output than was taken in as Sludge.</w:t>
       </w:r>
     </w:p>
     <w:p/>

</xml_diff>

<commit_message>
Fixed tech tree to work with or without CTT  Many other changes
</commit_message>
<xml_diff>
--- a/Documentation/doc.docx
+++ b/Documentation/doc.docx
@@ -16,7 +16,15 @@
         <w:t>Kibbles &amp; Bits</w:t>
       </w:r>
       <w:r>
-        <w:t xml:space="preserve">, and, in the advanced modes, there are two more, OrganicSlurry and Sludge. The only resource you really need to deal with in all modes is the </w:t>
+        <w:t xml:space="preserve">, and, in the advanced modes, there are two more, </w:t>
+      </w:r>
+      <w:proofErr w:type="spellStart"/>
+      <w:r>
+        <w:t>OrganicSlurry</w:t>
+      </w:r>
+      <w:proofErr w:type="spellEnd"/>
+      <w:r>
+        <w:t xml:space="preserve"> and Sludge. The only resource you really need to deal with in all modes is the </w:t>
       </w:r>
       <w:r>
         <w:t>Kibbles &amp; Bits</w:t>
@@ -27,7 +35,15 @@
     </w:p>
     <w:p>
       <w:r>
-        <w:t>The mod is designed so that you can switch between the different modes of operation at any time without causing problems. So, you can start off at the Classic mode, and over time change it to Enhanced, Advanced and Extreme. If you feel that the higher modes are too difficult, you can easily change it back to a lower mode. Any existing ships will continue to operate in the mode they were designed in; ie: If you have a ship/colony which is using the Enhanced mode and has greenhouses, and then switch back to Classic, the greenhouses will continue to work, etc.</w:t>
+        <w:t xml:space="preserve">The mod is designed so that you can switch between the different modes of operation at any time without causing problems. So, you can start off at the Classic mode, and over time change it to Enhanced, Advanced and Extreme. If you feel that the higher modes are too difficult, you can easily change it back to a lower mode. Any existing ships will continue to operate in the mode they were designed in; </w:t>
+      </w:r>
+      <w:proofErr w:type="spellStart"/>
+      <w:r>
+        <w:t>ie</w:t>
+      </w:r>
+      <w:proofErr w:type="spellEnd"/>
+      <w:r>
+        <w:t>: If you have a ship/colony which is using the Enhanced mode and has greenhouses, and then switch back to Classic, the greenhouses will continue to work, etc.</w:t>
       </w:r>
     </w:p>
     <w:p>
@@ -82,9 +98,11 @@
           <w:numId w:val="2"/>
         </w:numPr>
       </w:pPr>
+      <w:proofErr w:type="spellStart"/>
       <w:r>
         <w:t>ModuleManager</w:t>
       </w:r>
+      <w:proofErr w:type="spellEnd"/>
     </w:p>
     <w:p/>
     <w:p>
@@ -115,7 +133,23 @@
         <w:t>Kibbles &amp; Bits</w:t>
       </w:r>
       <w:r>
-        <w:t xml:space="preserve"> resource is available. Each unit of Life-Support should provide 1 Kerbin Day (6 hours) of Life support for 1 Kerbal when in space, see below for details on the operation info</w:t>
+        <w:t xml:space="preserve"> resource is available. Each unit of Life-Support should provide 1 </w:t>
+      </w:r>
+      <w:proofErr w:type="spellStart"/>
+      <w:r>
+        <w:t>Kerbin</w:t>
+      </w:r>
+      <w:proofErr w:type="spellEnd"/>
+      <w:r>
+        <w:t xml:space="preserve"> Day (6 hours) of Life support for 1 </w:t>
+      </w:r>
+      <w:proofErr w:type="spellStart"/>
+      <w:r>
+        <w:t>Kerbal</w:t>
+      </w:r>
+      <w:proofErr w:type="spellEnd"/>
+      <w:r>
+        <w:t xml:space="preserve"> when in space, see below for details on the operation info</w:t>
       </w:r>
     </w:p>
     <w:p>
@@ -135,19 +169,59 @@
     </w:p>
     <w:p>
       <w:r>
-        <w:t xml:space="preserve">This introduces the OrganicSlurry resource and greenhouses. When a Kerbal uses </w:t>
+        <w:t xml:space="preserve">This introduces the </w:t>
+      </w:r>
+      <w:proofErr w:type="spellStart"/>
+      <w:r>
+        <w:t>OrganicSlurry</w:t>
+      </w:r>
+      <w:proofErr w:type="spellEnd"/>
+      <w:r>
+        <w:t xml:space="preserve"> resource and greenhouses. When a </w:t>
+      </w:r>
+      <w:proofErr w:type="spellStart"/>
+      <w:r>
+        <w:t>Kerbal</w:t>
+      </w:r>
+      <w:proofErr w:type="spellEnd"/>
+      <w:r>
+        <w:t xml:space="preserve"> uses </w:t>
       </w:r>
       <w:r>
         <w:t>Kibbles &amp; Bits</w:t>
       </w:r>
       <w:r>
-        <w:t xml:space="preserve">, the output is OrganicSlurry, produced at a 1:1 ratio; in other words, if a Kerbal uses 1 unit of </w:t>
+        <w:t xml:space="preserve">, the output is </w:t>
+      </w:r>
+      <w:proofErr w:type="spellStart"/>
+      <w:r>
+        <w:t>OrganicSlurry</w:t>
+      </w:r>
+      <w:proofErr w:type="spellEnd"/>
+      <w:r>
+        <w:t xml:space="preserve">, produced at a 1:1 ratio; in other words, if a </w:t>
+      </w:r>
+      <w:proofErr w:type="spellStart"/>
+      <w:r>
+        <w:t>Kerbal</w:t>
+      </w:r>
+      <w:proofErr w:type="spellEnd"/>
+      <w:r>
+        <w:t xml:space="preserve"> uses 1 unit of </w:t>
       </w:r>
       <w:r>
         <w:t>Kibbles &amp; Bits</w:t>
       </w:r>
       <w:r>
-        <w:t>, a unit of OrganicSlurry will be produced.</w:t>
+        <w:t xml:space="preserve">, a unit of </w:t>
+      </w:r>
+      <w:proofErr w:type="spellStart"/>
+      <w:r>
+        <w:t>OrganicSlurry</w:t>
+      </w:r>
+      <w:proofErr w:type="spellEnd"/>
+      <w:r>
+        <w:t xml:space="preserve"> will be produced.</w:t>
       </w:r>
     </w:p>
     <w:p>
@@ -158,7 +232,15 @@
         <w:t>can</w:t>
       </w:r>
       <w:r>
-        <w:t xml:space="preserve"> convert most of the OrganicSlurry back into </w:t>
+        <w:t xml:space="preserve"> convert most of the </w:t>
+      </w:r>
+      <w:proofErr w:type="spellStart"/>
+      <w:r>
+        <w:t>OrganicSlurry</w:t>
+      </w:r>
+      <w:proofErr w:type="spellEnd"/>
+      <w:r>
+        <w:t xml:space="preserve"> back into </w:t>
       </w:r>
       <w:r>
         <w:t>Kibbles &amp; Bits</w:t>
@@ -191,6 +273,11 @@
     <w:p>
       <w:r>
         <w:t>Tanks are provided which can store Organic Slurry, and for Advanced mode, there are tanks for Sludge as well.</w:t>
+      </w:r>
+    </w:p>
+    <w:p>
+      <w:r>
+        <w:t>UV Lights increase the EC usage by 25%, however the processing speed is increased by 50%</w:t>
       </w:r>
     </w:p>
     <w:p>
@@ -210,16 +297,48 @@
     </w:p>
     <w:p>
       <w:r>
-        <w:t xml:space="preserve">This introduces the Sludge resource, and the MicroBiome and AlgaeHouse. The 10% of the </w:t>
+        <w:lastRenderedPageBreak/>
+        <w:t xml:space="preserve">This introduces the Sludge resource, and the </w:t>
+      </w:r>
+      <w:proofErr w:type="spellStart"/>
+      <w:r>
+        <w:t>MicroBiome</w:t>
+      </w:r>
+      <w:proofErr w:type="spellEnd"/>
+      <w:r>
+        <w:t xml:space="preserve"> and </w:t>
+      </w:r>
+      <w:proofErr w:type="spellStart"/>
+      <w:r>
+        <w:t>AlgaeHouse</w:t>
+      </w:r>
+      <w:proofErr w:type="spellEnd"/>
+      <w:r>
+        <w:t xml:space="preserve">. The 10% of the </w:t>
       </w:r>
       <w:r>
         <w:t>Kibbles &amp; Bits</w:t>
       </w:r>
       <w:r>
-        <w:t xml:space="preserve"> resource which the greenhouses are unable to recycle create Sludge. The MicroBiome and AlgaeHouse </w:t>
-      </w:r>
-      <w:r>
-        <w:lastRenderedPageBreak/>
+        <w:t xml:space="preserve"> resource which the greenhouses are unable to recycle create Sludge. The </w:t>
+      </w:r>
+      <w:proofErr w:type="spellStart"/>
+      <w:r>
+        <w:t>MicroBiome</w:t>
+      </w:r>
+      <w:proofErr w:type="spellEnd"/>
+      <w:r>
+        <w:t xml:space="preserve"> and </w:t>
+      </w:r>
+      <w:proofErr w:type="spellStart"/>
+      <w:r>
+        <w:t>AlgaeHouse</w:t>
+      </w:r>
+      <w:proofErr w:type="spellEnd"/>
+      <w:r>
+        <w:t xml:space="preserve"> </w:t>
+      </w:r>
+      <w:r>
         <w:t>can</w:t>
       </w:r>
       <w:r>
@@ -256,7 +375,15 @@
         <w:t>Separator,</w:t>
       </w:r>
       <w:r>
-        <w:t xml:space="preserve"> and the BioReactor. The functionality is described, but the resources they deal with are totally hidden:</w:t>
+        <w:t xml:space="preserve"> and the </w:t>
+      </w:r>
+      <w:proofErr w:type="spellStart"/>
+      <w:r>
+        <w:t>BioReactor</w:t>
+      </w:r>
+      <w:proofErr w:type="spellEnd"/>
+      <w:r>
+        <w:t>. The functionality is described, but the resources they deal with are totally hidden:</w:t>
       </w:r>
     </w:p>
     <w:p>
@@ -280,8 +407,13 @@
         </w:numPr>
       </w:pPr>
       <w:r>
-        <w:t>The Cryogenic Air Separator takes that Oxygen and converts it into compressed O2, and then feeds that into the BioReactor</w:t>
-      </w:r>
+        <w:t xml:space="preserve">The Cryogenic Air Separator takes that Oxygen and converts it into compressed O2, and then feeds that into the </w:t>
+      </w:r>
+      <w:proofErr w:type="spellStart"/>
+      <w:r>
+        <w:t>BioReactor</w:t>
+      </w:r>
+      <w:proofErr w:type="spellEnd"/>
     </w:p>
     <w:p>
       <w:pPr>
@@ -292,7 +424,15 @@
         </w:numPr>
       </w:pPr>
       <w:r>
-        <w:t>The BioReactor takes in the compressed O2, Sludge and Ore (stock Ore), and produces more</w:t>
+        <w:t xml:space="preserve">The </w:t>
+      </w:r>
+      <w:proofErr w:type="spellStart"/>
+      <w:r>
+        <w:t>BioReactor</w:t>
+      </w:r>
+      <w:proofErr w:type="spellEnd"/>
+      <w:r>
+        <w:t xml:space="preserve"> takes in the compressed O2, Sludge and Ore (stock Ore), and produces more</w:t>
       </w:r>
     </w:p>
     <w:p>
@@ -338,7 +478,34 @@
     </w:p>
     <w:p>
       <w:r>
-        <w:t>The Greenhouses, MicroBiome, AlgaeHouse and BioReactor all need some experiments to be run before they will work. The experiment needs to be run in the biome where the parts are working. So, if you run the Biological systems Study in orbit:</w:t>
+        <w:t>In Career and Science modes, t</w:t>
+      </w:r>
+      <w:r>
+        <w:t xml:space="preserve">he Greenhouses, </w:t>
+      </w:r>
+      <w:proofErr w:type="spellStart"/>
+      <w:r>
+        <w:t>MicroBiome</w:t>
+      </w:r>
+      <w:proofErr w:type="spellEnd"/>
+      <w:r>
+        <w:t xml:space="preserve">, </w:t>
+      </w:r>
+      <w:proofErr w:type="spellStart"/>
+      <w:r>
+        <w:t>AlgaeHouse</w:t>
+      </w:r>
+      <w:proofErr w:type="spellEnd"/>
+      <w:r>
+        <w:t xml:space="preserve"> and </w:t>
+      </w:r>
+      <w:proofErr w:type="spellStart"/>
+      <w:r>
+        <w:t>BioReactor</w:t>
+      </w:r>
+      <w:proofErr w:type="spellEnd"/>
+      <w:r>
+        <w:t xml:space="preserve"> all need some experiments to be run before they will work. The experiment needs to be run in the biome where the parts are working. So, if you run the Biological systems Study in orbit:</w:t>
       </w:r>
     </w:p>
     <w:p>
@@ -362,7 +529,23 @@
         </w:numPr>
       </w:pPr>
       <w:r>
-        <w:t>The AlgaeHouse and BioReactor need the experiment BSS-G (Biological Systems Study-Goo)</w:t>
+        <w:t xml:space="preserve">The </w:t>
+      </w:r>
+      <w:proofErr w:type="spellStart"/>
+      <w:r>
+        <w:t>AlgaeHouse</w:t>
+      </w:r>
+      <w:proofErr w:type="spellEnd"/>
+      <w:r>
+        <w:t xml:space="preserve"> and </w:t>
+      </w:r>
+      <w:proofErr w:type="spellStart"/>
+      <w:r>
+        <w:t>BioReactor</w:t>
+      </w:r>
+      <w:proofErr w:type="spellEnd"/>
+      <w:r>
+        <w:t xml:space="preserve"> need the experiment BSS-G (Biological Systems Study-Goo)</w:t>
       </w:r>
     </w:p>
     <w:p>
@@ -374,7 +557,15 @@
         </w:numPr>
       </w:pPr>
       <w:r>
-        <w:t>The BioReactor needs the Biosphere Containment Study experiment run</w:t>
+        <w:t xml:space="preserve">The </w:t>
+      </w:r>
+      <w:proofErr w:type="spellStart"/>
+      <w:r>
+        <w:t>BioReactor</w:t>
+      </w:r>
+      <w:proofErr w:type="spellEnd"/>
+      <w:r>
+        <w:t xml:space="preserve"> needs the Biosphere Containment Study experiment run</w:t>
       </w:r>
     </w:p>
     <w:p/>
@@ -434,7 +625,15 @@
         </w:numPr>
       </w:pPr>
       <w:r>
-        <w:t>Visor - Kerbal on EVA breathing outside air decreased Resource consumption. Life Support tag for days / hours of LS remaining will read how much LS remains once active again (fixing).</w:t>
+        <w:t xml:space="preserve">Visor - </w:t>
+      </w:r>
+      <w:proofErr w:type="spellStart"/>
+      <w:r>
+        <w:t>Kerbal</w:t>
+      </w:r>
+      <w:proofErr w:type="spellEnd"/>
+      <w:r>
+        <w:t xml:space="preserve"> on EVA breathing outside air decreased Resource consumption. Life Support tag for days / hours of LS remaining will read how much LS remains once active again (fixing).</w:t>
       </w:r>
     </w:p>
     <w:p>
@@ -446,6 +645,7 @@
         </w:numPr>
       </w:pPr>
       <w:r>
+        <w:lastRenderedPageBreak/>
         <w:t>Intake Air - Pod using air intakes to provide O2 to crew - decreased Resource consumption.  Life Support tag for days / hours of LS remaining will read how much LS remains once active again.</w:t>
       </w:r>
     </w:p>
@@ -458,7 +658,6 @@
         </w:numPr>
       </w:pPr>
       <w:r>
-        <w:lastRenderedPageBreak/>
         <w:t>CAUTION - Less than 2 days pod or 1 hour EVA of LS remaining. Life Support tag for days / hours of LS remaining will read how long LS will last for whole vessel.</w:t>
       </w:r>
     </w:p>
@@ -471,12 +670,44 @@
         </w:numPr>
       </w:pPr>
       <w:r>
-        <w:t>Warning! - LS at 0. Kerbals will start dying if immediate action not taken. Life Support tag for days / hours of LS remaining will read 0. There is a setting to prevent Kerbals from dying.</w:t>
-      </w:r>
-    </w:p>
-    <w:p>
-      <w:r>
-        <w:t>Each unit of Life-Support should provide 1 Kerbin Day (6 hours) of Life support for 1 Kerbal. In Career and Science game modes this goes up and down based on Tech tree.</w:t>
+        <w:t xml:space="preserve">Warning! - LS at 0. </w:t>
+      </w:r>
+      <w:proofErr w:type="spellStart"/>
+      <w:r>
+        <w:t>Kerbals</w:t>
+      </w:r>
+      <w:proofErr w:type="spellEnd"/>
+      <w:r>
+        <w:t xml:space="preserve"> will start dying if immediate action not taken. Life Support tag for days / hours of LS remaining will read 0. There is a setting to prevent </w:t>
+      </w:r>
+      <w:proofErr w:type="spellStart"/>
+      <w:r>
+        <w:t>Kerbals</w:t>
+      </w:r>
+      <w:proofErr w:type="spellEnd"/>
+      <w:r>
+        <w:t xml:space="preserve"> from dying.</w:t>
+      </w:r>
+    </w:p>
+    <w:p>
+      <w:r>
+        <w:t xml:space="preserve">Each unit of Life-Support should provide 1 </w:t>
+      </w:r>
+      <w:proofErr w:type="spellStart"/>
+      <w:r>
+        <w:t>Kerbin</w:t>
+      </w:r>
+      <w:proofErr w:type="spellEnd"/>
+      <w:r>
+        <w:t xml:space="preserve"> Day (6 hours) of Life support for 1 </w:t>
+      </w:r>
+      <w:proofErr w:type="spellStart"/>
+      <w:r>
+        <w:t>Kerbal</w:t>
+      </w:r>
+      <w:proofErr w:type="spellEnd"/>
+      <w:r>
+        <w:t>. In Career and Science game modes this goes up and down based on Tech tree.</w:t>
       </w:r>
     </w:p>
     <w:p>
@@ -606,11 +837,24 @@
       <w:r>
         <w:t xml:space="preserve"> days depending on setting in main menu. Days remaining on RT click menu are accurate based on this setting. Only change in mod is that if not using </w:t>
       </w:r>
+      <w:proofErr w:type="spellStart"/>
       <w:r>
         <w:t>K</w:t>
       </w:r>
       <w:r>
-        <w:t>erbin time each Kerbal requires 4 units of LS per day.</w:t>
+        <w:t>erbin</w:t>
+      </w:r>
+      <w:proofErr w:type="spellEnd"/>
+      <w:r>
+        <w:t xml:space="preserve"> time each </w:t>
+      </w:r>
+      <w:proofErr w:type="spellStart"/>
+      <w:r>
+        <w:t>Kerbal</w:t>
+      </w:r>
+      <w:proofErr w:type="spellEnd"/>
+      <w:r>
+        <w:t xml:space="preserve"> requires 4 units of LS per day.</w:t>
       </w:r>
     </w:p>
     <w:p/>

</xml_diff>